<commit_message>
Update Program Mechanics in.docx file
</commit_message>
<xml_diff>
--- a/Project02_Moogle/Java Project Report.docx
+++ b/Project02_Moogle/Java Project Report.docx
@@ -6,6 +6,8 @@
       <w:r>
         <w:t>Java Project Report</w:t>
       </w:r>
+      <w:bookmarkStart w:id="0" w:name="_GoBack"/>
+      <w:bookmarkEnd w:id="0"/>
     </w:p>
     <w:p>
       <w:r>
@@ -1882,9 +1884,91 @@
         </w:drawing>
       </w:r>
     </w:p>
-    <w:p>
-      <w:bookmarkStart w:id="0" w:name="_GoBack"/>
-      <w:bookmarkEnd w:id="0"/>
+    <w:p/>
+    <w:p/>
+    <w:p>
+      <w:r>
+        <w:t>Classes</w:t>
+      </w:r>
+    </w:p>
+    <w:p>
+      <w:r>
+        <w:t>Movies</w:t>
+      </w:r>
+    </w:p>
+    <w:p>
+      <w:r>
+        <w:t>Users</w:t>
+      </w:r>
+    </w:p>
+    <w:p>
+      <w:r>
+        <w:t>Ratings</w:t>
+      </w:r>
+    </w:p>
+    <w:p>
+      <w:proofErr w:type="spellStart"/>
+      <w:r>
+        <w:t>Moogle</w:t>
+      </w:r>
+      <w:proofErr w:type="spellEnd"/>
+      <w:r>
+        <w:t xml:space="preserve"> System (home)</w:t>
+      </w:r>
+    </w:p>
+    <w:p>
+      <w:pPr>
+        <w:pStyle w:val="ListParagraph"/>
+        <w:numPr>
+          <w:ilvl w:val="0"/>
+          <w:numId w:val="1"/>
+        </w:numPr>
+      </w:pPr>
+      <w:r>
+        <w:t>Read all file</w:t>
+      </w:r>
+    </w:p>
+    <w:p>
+      <w:proofErr w:type="spellStart"/>
+      <w:r>
+        <w:t>MoogleRegis</w:t>
+      </w:r>
+      <w:proofErr w:type="spellEnd"/>
+    </w:p>
+    <w:p>
+      <w:proofErr w:type="spellStart"/>
+      <w:r>
+        <w:t>MoogleLogin</w:t>
+      </w:r>
+      <w:proofErr w:type="spellEnd"/>
+    </w:p>
+    <w:p>
+      <w:proofErr w:type="spellStart"/>
+      <w:r>
+        <w:t>MoogleSearch</w:t>
+      </w:r>
+      <w:proofErr w:type="spellEnd"/>
+    </w:p>
+    <w:p>
+      <w:proofErr w:type="spellStart"/>
+      <w:r>
+        <w:t>MoogleRate</w:t>
+      </w:r>
+      <w:proofErr w:type="spellEnd"/>
+    </w:p>
+    <w:p>
+      <w:proofErr w:type="spellStart"/>
+      <w:r>
+        <w:t>MoogleUser</w:t>
+      </w:r>
+      <w:proofErr w:type="spellEnd"/>
+    </w:p>
+    <w:p>
+      <w:proofErr w:type="spellStart"/>
+      <w:r>
+        <w:t>MoogleIO</w:t>
+      </w:r>
+      <w:proofErr w:type="spellEnd"/>
     </w:p>
     <w:sectPr>
       <w:pgSz w:w="12240" w:h="15840"/>

</xml_diff>